<commit_message>
Added folders for organization
</commit_message>
<xml_diff>
--- a/Part2/BoulderingStats_doc.docx
+++ b/Part2/BoulderingStats_doc.docx
@@ -8,6 +8,12 @@
           <w:rFonts w:asciiTheme="majorHAnsi" w:hAnsiTheme="majorHAnsi"/>
         </w:rPr>
       </w:pPr>
+      <w:r>
+        <w:rPr>
+          <w:rFonts w:asciiTheme="majorHAnsi" w:hAnsiTheme="majorHAnsi"/>
+        </w:rPr>
+        <w:t xml:space="preserve"> </w:t>
+      </w:r>
       <w:r>
         <w:rPr>
           <w:rFonts w:asciiTheme="majorHAnsi" w:hAnsiTheme="majorHAnsi"/>
@@ -69,10 +75,7 @@
         <w:t xml:space="preserve">The goal of bouldering competitions is to complete the most amount of boulder problems with the least number of attempts in a set period. </w:t>
       </w:r>
       <w:r>
-        <w:t>The International Federation of Sport Climbing</w:t>
-      </w:r>
-      <w:r>
-        <w:t xml:space="preserve"> (IFSC) is where all the top competition climbers compete. </w:t>
+        <w:t xml:space="preserve">The International Federation of Sport Climbing (IFSC) is where all the top competition climbers compete. </w:t>
       </w:r>
       <w:r>
         <w:t xml:space="preserve">The format for IFSC competitions is as follows: </w:t>
@@ -173,13 +176,7 @@
     </w:p>
     <w:p>
       <w:r>
-        <w:t>(</w:t>
-      </w:r>
-      <w:r>
-        <w:t>https://www.ifsc-climbing.org/boulder/index</w:t>
-      </w:r>
-      <w:r>
-        <w:t>)</w:t>
+        <w:t>(https://www.ifsc-climbing.org/boulder/index)</w:t>
       </w:r>
     </w:p>
     <w:p>
@@ -366,7 +363,7 @@
           <w:szCs w:val="28"/>
         </w:rPr>
         <w:drawing>
-          <wp:inline distT="0" distB="0" distL="0" distR="0" wp14:anchorId="39D2BA57" wp14:editId="4FA1CD93">
+          <wp:inline distT="0" distB="0" distL="0" distR="0" wp14:anchorId="39D2BA57" wp14:editId="3019BB8C">
             <wp:extent cx="5943600" cy="2971800"/>
             <wp:effectExtent l="0" t="0" r="0" b="0"/>
             <wp:docPr id="1337072586" name="Picture 6" descr="A graph of different colored squares&#10;&#10;Description automatically generated with medium confidence"/>
@@ -626,16 +623,7 @@
           <w:rPr>
             <w:rFonts w:ascii="Cambria Math" w:hAnsi="Cambria Math"/>
           </w:rPr>
-          <m:t xml:space="preserve">μ </m:t>
-        </m:r>
-        <m:r>
-          <m:rPr>
-            <m:nor/>
-          </m:rPr>
-          <w:rPr>
-            <w:rFonts w:ascii="Cambria Math" w:hAnsi="Cambria Math"/>
-          </w:rPr>
-          <m:t xml:space="preserve"> = </m:t>
+          <m:t xml:space="preserve">μ  = </m:t>
         </m:r>
         <m:f>
           <m:fPr>
@@ -703,16 +691,7 @@
             <w:rPr>
               <w:rFonts w:ascii="Cambria Math" w:hAnsi="Cambria Math"/>
             </w:rPr>
-            <m:t xml:space="preserve">μ </m:t>
-          </m:r>
-          <m:r>
-            <m:rPr>
-              <m:nor/>
-            </m:rPr>
-            <w:rPr>
-              <w:rFonts w:ascii="Cambria Math" w:hAnsi="Cambria Math"/>
-            </w:rPr>
-            <m:t xml:space="preserve"> =</m:t>
+            <m:t>μ  =</m:t>
           </m:r>
           <m:f>
             <m:fPr>
@@ -744,13 +723,7 @@
             <w:rPr>
               <w:rFonts w:ascii="Cambria Math" w:hAnsi="Cambria Math"/>
             </w:rPr>
-            <m:t>≅</m:t>
-          </m:r>
-          <m:r>
-            <w:rPr>
-              <w:rFonts w:ascii="Cambria Math" w:hAnsi="Cambria Math"/>
-            </w:rPr>
-            <m:t>2</m:t>
+            <m:t>≅2</m:t>
           </m:r>
         </m:oMath>
       </m:oMathPara>
@@ -810,13 +783,7 @@
                 <w:rPr>
                   <w:rFonts w:ascii="Cambria Math" w:hAnsi="Cambria Math"/>
                 </w:rPr>
-                <m:t>3</m:t>
-              </m:r>
-              <m:r>
-                <w:rPr>
-                  <w:rFonts w:ascii="Cambria Math" w:hAnsi="Cambria Math"/>
-                </w:rPr>
-                <m:t>6</m:t>
+                <m:t>36</m:t>
               </m:r>
             </m:den>
           </m:f>
@@ -824,13 +791,7 @@
             <w:rPr>
               <w:rFonts w:ascii="Cambria Math" w:hAnsi="Cambria Math"/>
             </w:rPr>
-            <m:t>≅</m:t>
-          </m:r>
-          <m:r>
-            <w:rPr>
-              <w:rFonts w:ascii="Cambria Math" w:hAnsi="Cambria Math"/>
-            </w:rPr>
-            <m:t>3</m:t>
+            <m:t>≅3</m:t>
           </m:r>
         </m:oMath>
       </m:oMathPara>
@@ -890,13 +851,7 @@
                 <w:rPr>
                   <w:rFonts w:ascii="Cambria Math" w:hAnsi="Cambria Math"/>
                 </w:rPr>
-                <m:t>3</m:t>
-              </m:r>
-              <m:r>
-                <w:rPr>
-                  <w:rFonts w:ascii="Cambria Math" w:hAnsi="Cambria Math"/>
-                </w:rPr>
-                <m:t>6</m:t>
+                <m:t>36</m:t>
               </m:r>
             </m:den>
           </m:f>
@@ -904,13 +859,7 @@
             <w:rPr>
               <w:rFonts w:ascii="Cambria Math" w:hAnsi="Cambria Math"/>
             </w:rPr>
-            <m:t>≅</m:t>
-          </m:r>
-          <m:r>
-            <w:rPr>
-              <w:rFonts w:ascii="Cambria Math" w:hAnsi="Cambria Math"/>
-            </w:rPr>
-            <m:t>3</m:t>
+            <m:t>≅3</m:t>
           </m:r>
         </m:oMath>
       </m:oMathPara>
@@ -1041,19 +990,7 @@
           <w:rFonts w:eastAsiaTheme="minorEastAsia"/>
         </w:rPr>
         <w:tab/>
-        <w:t xml:space="preserve"> </w:t>
-      </w:r>
-      <w:r>
-        <w:rPr>
-          <w:rFonts w:eastAsiaTheme="minorEastAsia"/>
-        </w:rPr>
-        <w:t>A:</w:t>
-      </w:r>
-      <w:r>
-        <w:rPr>
-          <w:rFonts w:eastAsiaTheme="minorEastAsia"/>
-        </w:rPr>
-        <w:t xml:space="preserve"> The subset of countries with more than 5 medals.</w:t>
+        <w:t xml:space="preserve"> A: The subset of countries with more than 5 medals.</w:t>
       </w:r>
     </w:p>
     <w:p>
@@ -1074,19 +1011,7 @@
           <w:rFonts w:eastAsiaTheme="minorEastAsia"/>
         </w:rPr>
         <w:tab/>
-        <w:t xml:space="preserve"> </w:t>
-      </w:r>
-      <w:r>
-        <w:rPr>
-          <w:rFonts w:eastAsiaTheme="minorEastAsia"/>
-        </w:rPr>
-        <w:t>B:</w:t>
-      </w:r>
-      <w:r>
-        <w:rPr>
-          <w:rFonts w:eastAsiaTheme="minorEastAsia"/>
-        </w:rPr>
-        <w:t xml:space="preserve"> The subset of countries with exactly 1 medal.</w:t>
+        <w:t xml:space="preserve"> B: The subset of countries with exactly 1 medal.</w:t>
       </w:r>
     </w:p>
     <w:p>
@@ -1107,19 +1032,7 @@
           <w:rFonts w:eastAsiaTheme="minorEastAsia"/>
         </w:rPr>
         <w:tab/>
-        <w:t xml:space="preserve"> </w:t>
-      </w:r>
-      <w:r>
-        <w:rPr>
-          <w:rFonts w:eastAsiaTheme="minorEastAsia"/>
-        </w:rPr>
-        <w:t>C:</w:t>
-      </w:r>
-      <w:r>
-        <w:rPr>
-          <w:rFonts w:eastAsiaTheme="minorEastAsia"/>
-        </w:rPr>
-        <w:t xml:space="preserve"> The subset of countries with fewer than 3 medals.</w:t>
+        <w:t xml:space="preserve"> C: The subset of countries with fewer than 3 medals.</w:t>
       </w:r>
     </w:p>
     <w:p>
@@ -1160,19 +1073,7 @@
           <w:rFonts w:eastAsiaTheme="minorEastAsia"/>
         </w:rPr>
         <w:tab/>
-        <w:t xml:space="preserve"> </w:t>
-      </w:r>
-      <w:r>
-        <w:rPr>
-          <w:rFonts w:eastAsiaTheme="minorEastAsia"/>
-        </w:rPr>
-        <w:t>A,</w:t>
-      </w:r>
-      <w:r>
-        <w:rPr>
-          <w:rFonts w:eastAsiaTheme="minorEastAsia"/>
-        </w:rPr>
-        <w:t xml:space="preserve"> B, C </w:t>
+        <w:t xml:space="preserve"> A, B, C </w:t>
       </w:r>
     </w:p>
     <w:p>
@@ -1200,13 +1101,7 @@
           <w:rPr>
             <w:rFonts w:ascii="Cambria Math" w:eastAsiaTheme="minorEastAsia" w:hAnsi="Cambria Math"/>
           </w:rPr>
-          <m:t>∩</m:t>
-        </m:r>
-        <m:r>
-          <w:rPr>
-            <w:rFonts w:ascii="Cambria Math" w:eastAsiaTheme="minorEastAsia" w:hAnsi="Cambria Math"/>
-          </w:rPr>
-          <m:t xml:space="preserve"> </m:t>
+          <m:t xml:space="preserve">∩ </m:t>
         </m:r>
       </m:oMath>
       <w:r>
@@ -1242,13 +1137,7 @@
           <w:rPr>
             <w:rFonts w:ascii="Cambria Math" w:eastAsiaTheme="minorEastAsia" w:hAnsi="Cambria Math"/>
           </w:rPr>
-          <m:t>∪</m:t>
-        </m:r>
-        <m:r>
-          <w:rPr>
-            <w:rFonts w:ascii="Cambria Math" w:eastAsiaTheme="minorEastAsia" w:hAnsi="Cambria Math"/>
-          </w:rPr>
-          <m:t xml:space="preserve"> </m:t>
+          <m:t xml:space="preserve">∪ </m:t>
         </m:r>
       </m:oMath>
       <w:r>
@@ -1513,7 +1402,7 @@
           <w:noProof/>
         </w:rPr>
         <w:drawing>
-          <wp:inline distT="0" distB="0" distL="0" distR="0" wp14:anchorId="5583BE7B" wp14:editId="3C9DD8BD">
+          <wp:inline distT="0" distB="0" distL="0" distR="0" wp14:anchorId="5583BE7B" wp14:editId="37541797">
             <wp:extent cx="5943600" cy="2971800"/>
             <wp:effectExtent l="0" t="0" r="0" b="0"/>
             <wp:docPr id="2001392926" name="Picture 8" descr="A graph of blue bars&#10;&#10;Description automatically generated"/>
@@ -2008,13 +1897,7 @@
         <w:rPr>
           <w:rFonts w:eastAsiaTheme="minorEastAsia"/>
         </w:rPr>
-        <w:t xml:space="preserve"> </w:t>
-      </w:r>
-      <w:r>
-        <w:rPr>
-          <w:rFonts w:eastAsiaTheme="minorEastAsia"/>
-        </w:rPr>
-        <w:t xml:space="preserve"> P(USA) = </w:t>
+        <w:t xml:space="preserve">  P(USA) = </w:t>
       </w:r>
       <m:oMath>
         <m:f>
@@ -2048,13 +1931,7 @@
         <w:rPr>
           <w:rFonts w:eastAsiaTheme="minorEastAsia"/>
         </w:rPr>
-        <w:t xml:space="preserve"> </w:t>
-      </w:r>
-      <w:r>
-        <w:rPr>
-          <w:rFonts w:eastAsiaTheme="minorEastAsia"/>
-        </w:rPr>
-        <w:t xml:space="preserve"> P(KOR) = </w:t>
+        <w:t xml:space="preserve">  P(KOR) = </w:t>
       </w:r>
       <m:oMath>
         <m:f>
@@ -2088,13 +1965,7 @@
         <w:rPr>
           <w:rFonts w:eastAsiaTheme="minorEastAsia"/>
         </w:rPr>
-        <w:t xml:space="preserve"> </w:t>
-      </w:r>
-      <w:r>
-        <w:rPr>
-          <w:rFonts w:eastAsiaTheme="minorEastAsia"/>
-        </w:rPr>
-        <w:t xml:space="preserve"> P(SLO) = </w:t>
+        <w:t xml:space="preserve">  P(SLO) = </w:t>
       </w:r>
       <m:oMath>
         <m:f>
@@ -2244,13 +2115,7 @@
         <w:rPr>
           <w:rFonts w:eastAsiaTheme="minorEastAsia"/>
         </w:rPr>
-        <w:t xml:space="preserve"> </w:t>
-      </w:r>
-      <w:r>
-        <w:rPr>
-          <w:rFonts w:eastAsiaTheme="minorEastAsia"/>
-        </w:rPr>
-        <w:t xml:space="preserve"> + </w:t>
+        <w:t xml:space="preserve">  + </w:t>
       </w:r>
       <m:oMath>
         <m:f>
@@ -2359,19 +2224,7 @@
         <w:rPr>
           <w:rFonts w:eastAsiaTheme="minorEastAsia"/>
         </w:rPr>
-        <w:t xml:space="preserve">A competition organizer wants to highlight two countries from the top five medal winners for a special feature. The countries vary in their total medals: FRA (12 medals), JPN (9 medals), USA (7 medals), KOR (5 medals), and SLO (3 medals). These medal counts are known to the organizer. Define two </w:t>
-      </w:r>
-      <w:r>
-        <w:rPr>
-          <w:rFonts w:eastAsiaTheme="minorEastAsia"/>
-        </w:rPr>
-        <w:t>events A and</w:t>
-      </w:r>
-      <w:r>
-        <w:rPr>
-          <w:rFonts w:eastAsiaTheme="minorEastAsia"/>
-        </w:rPr>
-        <w:t xml:space="preserve"> </w:t>
+        <w:t xml:space="preserve">A competition organizer wants to highlight two countries from the top five medal winners for a special feature. The countries vary in their total medals: FRA (12 medals), JPN (9 medals), USA (7 medals), KOR (5 medals), and SLO (3 medals). These medal counts are known to the organizer. Define two events A and </w:t>
       </w:r>
       <w:proofErr w:type="gramStart"/>
       <w:r>
@@ -2399,19 +2252,7 @@
           <w:rFonts w:eastAsiaTheme="minorEastAsia"/>
         </w:rPr>
         <w:tab/>
-        <w:t>•</w:t>
-      </w:r>
-      <w:r>
-        <w:rPr>
-          <w:rFonts w:eastAsiaTheme="minorEastAsia"/>
-        </w:rPr>
-        <w:t>A:</w:t>
-      </w:r>
-      <w:r>
-        <w:rPr>
-          <w:rFonts w:eastAsiaTheme="minorEastAsia"/>
-        </w:rPr>
-        <w:t xml:space="preserve"> The organizer selects the country with the highest medal count (FRA) and the country with the lowest medal count (SLO).</w:t>
+        <w:t>•A: The organizer selects the country with the highest medal count (FRA) and the country with the lowest medal count (SLO).</w:t>
       </w:r>
     </w:p>
     <w:p>
@@ -2425,19 +2266,7 @@
           <w:rFonts w:eastAsiaTheme="minorEastAsia"/>
         </w:rPr>
         <w:tab/>
-        <w:t>•</w:t>
-      </w:r>
-      <w:r>
-        <w:rPr>
-          <w:rFonts w:eastAsiaTheme="minorEastAsia"/>
-        </w:rPr>
-        <w:t>B:</w:t>
-      </w:r>
-      <w:r>
-        <w:rPr>
-          <w:rFonts w:eastAsiaTheme="minorEastAsia"/>
-        </w:rPr>
-        <w:t xml:space="preserve"> The organizer selects at least one of the top two medal-winning countries (FRA or JPN).</w:t>
+        <w:t>•B: The organizer selects at least one of the top two medal-winning countries (FRA or JPN).</w:t>
       </w:r>
     </w:p>
     <w:p>
@@ -2729,19 +2558,7 @@
               <w:rPr>
                 <w:rFonts w:ascii="Cambria Math" w:eastAsiaTheme="minorEastAsia" w:hAnsi="Cambria Math"/>
               </w:rPr>
-              <m:t>|</m:t>
-            </m:r>
-            <m:r>
-              <w:rPr>
-                <w:rFonts w:ascii="Cambria Math" w:eastAsiaTheme="minorEastAsia" w:hAnsi="Cambria Math"/>
-              </w:rPr>
-              <m:t>B</m:t>
-            </m:r>
-            <m:r>
-              <w:rPr>
-                <w:rFonts w:ascii="Cambria Math" w:eastAsiaTheme="minorEastAsia" w:hAnsi="Cambria Math"/>
-              </w:rPr>
-              <m:t>|</m:t>
+              <m:t>|B|</m:t>
             </m:r>
           </m:num>
           <m:den>
@@ -3187,19 +3004,7 @@
               <w:rPr>
                 <w:rFonts w:ascii="Cambria Math" w:eastAsiaTheme="minorEastAsia" w:hAnsi="Cambria Math"/>
               </w:rPr>
-              <m:t xml:space="preserve">P(A </m:t>
-            </m:r>
-            <m:r>
-              <w:rPr>
-                <w:rFonts w:ascii="Cambria Math" w:eastAsiaTheme="minorEastAsia" w:hAnsi="Cambria Math"/>
-              </w:rPr>
-              <m:t>∩</m:t>
-            </m:r>
-            <m:r>
-              <w:rPr>
-                <w:rFonts w:ascii="Cambria Math" w:eastAsiaTheme="minorEastAsia" w:hAnsi="Cambria Math"/>
-              </w:rPr>
-              <m:t xml:space="preserve"> B)</m:t>
+              <m:t>P(A ∩ B)</m:t>
             </m:r>
           </m:num>
           <m:den>
@@ -3290,19 +3095,7 @@
         <w:rPr>
           <w:rFonts w:eastAsiaTheme="minorEastAsia"/>
         </w:rPr>
-        <w:t>P(</w:t>
-      </w:r>
-      <w:r>
-        <w:rPr>
-          <w:rFonts w:eastAsiaTheme="minorEastAsia"/>
-        </w:rPr>
-        <w:t>B|A</w:t>
-      </w:r>
-      <w:r>
-        <w:rPr>
-          <w:rFonts w:eastAsiaTheme="minorEastAsia"/>
-        </w:rPr>
-        <w:t xml:space="preserve">) = </w:t>
+        <w:t xml:space="preserve">P(B|A) = </w:t>
       </w:r>
       <m:oMath>
         <m:f>
@@ -3357,19 +3150,7 @@
               <w:rPr>
                 <w:rFonts w:ascii="Cambria Math" w:eastAsiaTheme="minorEastAsia" w:hAnsi="Cambria Math"/>
               </w:rPr>
-              <m:t>P(</m:t>
-            </m:r>
-            <m:r>
-              <w:rPr>
-                <w:rFonts w:ascii="Cambria Math" w:eastAsiaTheme="minorEastAsia" w:hAnsi="Cambria Math"/>
-              </w:rPr>
-              <m:t>A</m:t>
-            </m:r>
-            <m:r>
-              <w:rPr>
-                <w:rFonts w:ascii="Cambria Math" w:eastAsiaTheme="minorEastAsia" w:hAnsi="Cambria Math"/>
-              </w:rPr>
-              <m:t>)</m:t>
+              <m:t>P(A)</m:t>
             </m:r>
           </m:den>
         </m:f>
@@ -3403,13 +3184,7 @@
               <w:rPr>
                 <w:rFonts w:ascii="Cambria Math" w:eastAsiaTheme="minorEastAsia" w:hAnsi="Cambria Math"/>
               </w:rPr>
-              <m:t>.</m:t>
-            </m:r>
-            <m:r>
-              <w:rPr>
-                <w:rFonts w:ascii="Cambria Math" w:eastAsiaTheme="minorEastAsia" w:hAnsi="Cambria Math"/>
-              </w:rPr>
-              <m:t>6</m:t>
+              <m:t>.6</m:t>
             </m:r>
           </m:den>
         </m:f>
@@ -3418,13 +3193,7 @@
         <w:rPr>
           <w:rFonts w:eastAsiaTheme="minorEastAsia"/>
         </w:rPr>
-        <w:t xml:space="preserve"> = .</w:t>
-      </w:r>
-      <w:r>
-        <w:rPr>
-          <w:rFonts w:eastAsiaTheme="minorEastAsia"/>
-        </w:rPr>
-        <w:t>5</w:t>
+        <w:t xml:space="preserve"> = .5</w:t>
       </w:r>
     </w:p>
     <w:p>
@@ -3592,11 +3361,6 @@
                   </w:rPr>
                   <m:t xml:space="preserve"> B</m:t>
                 </m:r>
-                <m:ctrlPr>
-                  <w:rPr>
-                    <w:rFonts w:ascii="Cambria Math" w:eastAsiaTheme="minorEastAsia"/>
-                  </w:rPr>
-                </m:ctrlPr>
               </m:e>
             </m:d>
             <m:r>
@@ -3617,7 +3381,13 @@
               <w:rPr>
                 <w:rFonts w:ascii="Cambria Math" w:eastAsiaTheme="minorEastAsia" w:hAnsi="Cambria Math"/>
               </w:rPr>
-              <m:t>P(</m:t>
+              <m:t xml:space="preserve">P(A </m:t>
+            </m:r>
+            <m:r>
+              <w:rPr>
+                <w:rFonts w:ascii="Cambria Math" w:eastAsiaTheme="minorEastAsia" w:hAnsi="Cambria Math"/>
+              </w:rPr>
+              <m:t>∪</m:t>
             </m:r>
             <m:r>
               <m:rPr>
@@ -3626,31 +3396,7 @@
               <w:rPr>
                 <w:rFonts w:ascii="Cambria Math" w:eastAsiaTheme="minorEastAsia" w:hAnsi="Cambria Math"/>
               </w:rPr>
-              <m:t xml:space="preserve">A </m:t>
-            </m:r>
-            <m:r>
-              <w:rPr>
-                <w:rFonts w:ascii="Cambria Math" w:eastAsiaTheme="minorEastAsia" w:hAnsi="Cambria Math"/>
-              </w:rPr>
-              <m:t>∪</m:t>
-            </m:r>
-            <m:r>
-              <m:rPr>
-                <m:sty m:val="p"/>
-              </m:rPr>
-              <w:rPr>
-                <w:rFonts w:ascii="Cambria Math" w:eastAsiaTheme="minorEastAsia" w:hAnsi="Cambria Math"/>
-              </w:rPr>
-              <m:t xml:space="preserve"> B</m:t>
-            </m:r>
-            <m:r>
-              <m:rPr>
-                <m:sty m:val="p"/>
-              </m:rPr>
-              <w:rPr>
-                <w:rFonts w:ascii="Cambria Math" w:eastAsiaTheme="minorEastAsia" w:hAnsi="Cambria Math"/>
-              </w:rPr>
-              <m:t>)</m:t>
+              <m:t xml:space="preserve"> B)</m:t>
             </m:r>
           </m:den>
         </m:f>
@@ -4094,13 +3840,7 @@
               <w:rPr>
                 <w:rFonts w:ascii="Cambria Math" w:eastAsiaTheme="minorEastAsia" w:hAnsi="Cambria Math"/>
               </w:rPr>
-              <m:t>∩</m:t>
-            </m:r>
-            <m:r>
-              <w:rPr>
-                <w:rFonts w:ascii="Cambria Math" w:eastAsiaTheme="minorEastAsia" w:hAnsi="Cambria Math"/>
-              </w:rPr>
-              <m:t xml:space="preserve"> </m:t>
+              <m:t xml:space="preserve">∩ </m:t>
             </m:r>
             <m:r>
               <m:rPr>
@@ -4401,13 +4141,7 @@
           <w:rPr>
             <w:rFonts w:ascii="Cambria Math" w:eastAsiaTheme="minorEastAsia" w:hAnsi="Cambria Math"/>
           </w:rPr>
-          <m:t>∩</m:t>
-        </m:r>
-        <m:r>
-          <w:rPr>
-            <w:rFonts w:ascii="Cambria Math" w:eastAsiaTheme="minorEastAsia" w:hAnsi="Cambria Math"/>
-          </w:rPr>
-          <m:t xml:space="preserve"> </m:t>
+          <m:t xml:space="preserve">∩ </m:t>
         </m:r>
       </m:oMath>
       <w:r>
@@ -5059,7 +4793,7 @@
           <w:noProof/>
         </w:rPr>
         <w:drawing>
-          <wp:inline distT="0" distB="0" distL="0" distR="0" wp14:anchorId="3B98B244" wp14:editId="74444EED">
+          <wp:inline distT="0" distB="0" distL="0" distR="0" wp14:anchorId="3B98B244" wp14:editId="1EEAF8B6">
             <wp:extent cx="5943600" cy="2971800"/>
             <wp:effectExtent l="0" t="0" r="0" b="0"/>
             <wp:docPr id="858848384" name="Picture 10" descr="A graph of different colored squares&#10;&#10;Description automatically generated with medium confidence"/>
@@ -5493,154 +5227,54 @@
           <w:sz w:val="28"/>
           <w:szCs w:val="28"/>
         </w:rPr>
-        <w:t>Section 3.</w:t>
-      </w:r>
-      <w:r>
-        <w:rPr>
-          <w:rFonts w:asciiTheme="majorHAnsi" w:eastAsiaTheme="minorEastAsia" w:hAnsiTheme="majorHAnsi"/>
-          <w:b/>
-          <w:bCs/>
-          <w:sz w:val="28"/>
-          <w:szCs w:val="28"/>
-        </w:rPr>
-        <w:t>4</w:t>
-      </w:r>
-    </w:p>
-    <w:p>
-      <w:pPr>
-        <w:rPr>
-          <w:rFonts w:eastAsiaTheme="minorEastAsia"/>
-        </w:rPr>
-      </w:pPr>
-      <w:r>
-        <w:rPr>
-          <w:rFonts w:eastAsiaTheme="minorEastAsia"/>
-        </w:rPr>
-        <w:t xml:space="preserve">Consider the population of athletes in a bouldering finals competition. Based on the histogram data, suppose there </w:t>
-      </w:r>
-      <w:r>
-        <w:rPr>
-          <w:rFonts w:eastAsiaTheme="minorEastAsia"/>
-        </w:rPr>
-        <w:t>are N</w:t>
-      </w:r>
-      <w:r>
-        <w:rPr>
-          <w:rFonts w:eastAsiaTheme="minorEastAsia"/>
-        </w:rPr>
-        <w:t xml:space="preserve"> = </w:t>
-      </w:r>
-      <w:r>
-        <w:rPr>
-          <w:rFonts w:eastAsiaTheme="minorEastAsia"/>
-        </w:rPr>
-        <w:t>500 athletes</w:t>
-      </w:r>
-      <w:r>
-        <w:rPr>
-          <w:rFonts w:eastAsiaTheme="minorEastAsia"/>
-        </w:rPr>
-        <w:t xml:space="preserve"> in the competition, and 60% of them reached at least one zone during the event. Define reaching at least one zone as a “</w:t>
-      </w:r>
-      <w:r>
-        <w:rPr>
-          <w:rFonts w:eastAsiaTheme="minorEastAsia"/>
-        </w:rPr>
-        <w:t>success” S.</w:t>
-      </w:r>
-      <w:r>
-        <w:rPr>
-          <w:rFonts w:eastAsiaTheme="minorEastAsia"/>
-        </w:rPr>
-        <w:t xml:space="preserve"> The probability </w:t>
-      </w:r>
-      <w:r>
-        <w:rPr>
-          <w:rFonts w:eastAsiaTheme="minorEastAsia"/>
-        </w:rPr>
-        <w:t>of S on</w:t>
-      </w:r>
-      <w:r>
-        <w:rPr>
-          <w:rFonts w:eastAsiaTheme="minorEastAsia"/>
-        </w:rPr>
-        <w:t xml:space="preserve"> the first trial </w:t>
-      </w:r>
-      <w:r>
-        <w:rPr>
-          <w:rFonts w:eastAsiaTheme="minorEastAsia"/>
-        </w:rPr>
-        <w:t>is 0.60.</w:t>
-      </w:r>
-    </w:p>
-    <w:p>
-      <w:pPr>
-        <w:rPr>
-          <w:rFonts w:eastAsiaTheme="minorEastAsia"/>
-        </w:rPr>
-      </w:pPr>
-    </w:p>
-    <w:p>
-      <w:pPr>
-        <w:rPr>
-          <w:rFonts w:eastAsiaTheme="minorEastAsia"/>
-        </w:rPr>
-      </w:pPr>
-      <w:r>
-        <w:rPr>
-          <w:rFonts w:eastAsiaTheme="minorEastAsia"/>
-        </w:rPr>
-        <w:t xml:space="preserve">Now consider the </w:t>
-      </w:r>
-      <w:r>
-        <w:rPr>
-          <w:rFonts w:eastAsiaTheme="minorEastAsia"/>
-        </w:rPr>
-        <w:t>event B,</w:t>
-      </w:r>
-      <w:r>
-        <w:rPr>
-          <w:rFonts w:eastAsiaTheme="minorEastAsia"/>
-        </w:rPr>
-        <w:t xml:space="preserve"> which represents the event </w:t>
-      </w:r>
-      <w:r>
-        <w:rPr>
-          <w:rFonts w:eastAsiaTheme="minorEastAsia"/>
-        </w:rPr>
-        <w:t xml:space="preserve">that </w:t>
+        <w:t>Section 3.4</w:t>
+      </w:r>
+    </w:p>
+    <w:p>
+      <w:pPr>
+        <w:rPr>
+          <w:rFonts w:eastAsiaTheme="minorEastAsia"/>
+        </w:rPr>
+      </w:pPr>
+      <w:r>
+        <w:rPr>
+          <w:rFonts w:eastAsiaTheme="minorEastAsia"/>
+        </w:rPr>
+        <w:t>Consider the population of athletes in a bouldering finals competition. Based on the histogram data, suppose there are N = 500 athletes in the competition, and 60% of them reached at least one zone during the event. Define reaching at least one zone as a “success” S. The probability of S on the first trial is 0.60.</w:t>
+      </w:r>
+    </w:p>
+    <w:p>
+      <w:pPr>
+        <w:rPr>
+          <w:rFonts w:eastAsiaTheme="minorEastAsia"/>
+        </w:rPr>
+      </w:pPr>
+    </w:p>
+    <w:p>
+      <w:pPr>
+        <w:rPr>
+          <w:rFonts w:eastAsiaTheme="minorEastAsia"/>
+        </w:rPr>
+      </w:pPr>
+      <w:r>
+        <w:rPr>
+          <w:rFonts w:eastAsiaTheme="minorEastAsia"/>
+        </w:rPr>
+        <w:t xml:space="preserve">Now consider the event B, which represents the event that </w:t>
       </w:r>
       <w:proofErr w:type="gramStart"/>
       <w:r>
         <w:rPr>
           <w:rFonts w:eastAsiaTheme="minorEastAsia"/>
         </w:rPr>
-        <w:t>S</w:t>
-      </w:r>
-      <w:r>
-        <w:rPr>
-          <w:rFonts w:eastAsiaTheme="minorEastAsia"/>
-        </w:rPr>
-        <w:t>  (</w:t>
+        <w:t>S  (</w:t>
       </w:r>
       <w:proofErr w:type="gramEnd"/>
       <w:r>
         <w:rPr>
           <w:rFonts w:eastAsiaTheme="minorEastAsia"/>
         </w:rPr>
-        <w:t xml:space="preserve">reaching at least one zone) occurs on the second trial.  </w:t>
-      </w:r>
-      <w:r>
-        <w:rPr>
-          <w:rFonts w:eastAsiaTheme="minorEastAsia"/>
-        </w:rPr>
-        <w:t>B can</w:t>
-      </w:r>
-      <w:r>
-        <w:rPr>
-          <w:rFonts w:eastAsiaTheme="minorEastAsia"/>
-        </w:rPr>
-        <w:t xml:space="preserve"> occur in two ways:</w:t>
+        <w:t>reaching at least one zone) occurs on the second trial.  B can occur in two ways:</w:t>
       </w:r>
     </w:p>
     <w:p>
@@ -5723,19 +5357,7 @@
           <w:rFonts w:eastAsiaTheme="minorEastAsia"/>
         </w:rPr>
         <w:tab/>
-        <w:t xml:space="preserve">Show </w:t>
-      </w:r>
-      <w:r>
-        <w:rPr>
-          <w:rFonts w:eastAsiaTheme="minorEastAsia"/>
-        </w:rPr>
-        <w:t>that P</w:t>
-      </w:r>
-      <w:r>
-        <w:rPr>
-          <w:rFonts w:eastAsiaTheme="minorEastAsia"/>
-        </w:rPr>
-        <w:t xml:space="preserve">(B) = </w:t>
+        <w:t xml:space="preserve">Show that P(B) = </w:t>
       </w:r>
       <w:proofErr w:type="gramStart"/>
       <w:r>
@@ -5764,26 +5386,14 @@
           <w:rFonts w:eastAsiaTheme="minorEastAsia"/>
         </w:rPr>
         <w:tab/>
-        <w:t xml:space="preserve">What </w:t>
-      </w:r>
-      <w:r>
-        <w:rPr>
-          <w:rFonts w:eastAsiaTheme="minorEastAsia"/>
-        </w:rPr>
-        <w:t xml:space="preserve">is </w:t>
+        <w:t xml:space="preserve">What is </w:t>
       </w:r>
       <w:proofErr w:type="gramStart"/>
       <w:r>
         <w:rPr>
           <w:rFonts w:eastAsiaTheme="minorEastAsia"/>
         </w:rPr>
-        <w:t>P</w:t>
-      </w:r>
-      <w:r>
-        <w:rPr>
-          <w:rFonts w:eastAsiaTheme="minorEastAsia"/>
-        </w:rPr>
-        <w:t>(</w:t>
+        <w:t>P(</w:t>
       </w:r>
       <w:proofErr w:type="gramEnd"/>
       <w:r>
@@ -8053,19 +7663,7 @@
         <w:rPr>
           <w:rFonts w:eastAsiaTheme="minorEastAsia"/>
         </w:rPr>
-        <w:t>P(Y=</w:t>
-      </w:r>
-      <w:r>
-        <w:rPr>
-          <w:rFonts w:eastAsiaTheme="minorEastAsia"/>
-        </w:rPr>
-        <w:t>1</w:t>
-      </w:r>
-      <w:r>
-        <w:rPr>
-          <w:rFonts w:eastAsiaTheme="minorEastAsia"/>
-        </w:rPr>
-        <w:t xml:space="preserve">) = </w:t>
+        <w:t xml:space="preserve">P(Y=1) = </w:t>
       </w:r>
       <m:oMath>
         <m:f>
@@ -8255,19 +7853,7 @@
         <w:rPr>
           <w:rFonts w:eastAsiaTheme="minorEastAsia"/>
         </w:rPr>
-        <w:t>P(Y=</w:t>
-      </w:r>
-      <w:r>
-        <w:rPr>
-          <w:rFonts w:eastAsiaTheme="minorEastAsia"/>
-        </w:rPr>
-        <w:t>2</w:t>
-      </w:r>
-      <w:r>
-        <w:rPr>
-          <w:rFonts w:eastAsiaTheme="minorEastAsia"/>
-        </w:rPr>
-        <w:t xml:space="preserve">) = </w:t>
+        <w:t xml:space="preserve">P(Y=2) = </w:t>
       </w:r>
       <m:oMath>
         <m:f>
@@ -8446,13 +8032,7 @@
               <w:rPr>
                 <w:rFonts w:ascii="Cambria Math" w:eastAsiaTheme="minorEastAsia" w:hAnsi="Cambria Math"/>
               </w:rPr>
-              <m:t>1</m:t>
-            </m:r>
-            <m:r>
-              <w:rPr>
-                <w:rFonts w:ascii="Cambria Math" w:eastAsiaTheme="minorEastAsia" w:hAnsi="Cambria Math"/>
-              </w:rPr>
-              <m:t>8</m:t>
+              <m:t>18</m:t>
             </m:r>
           </m:num>
           <m:den>
@@ -8460,13 +8040,7 @@
               <w:rPr>
                 <w:rFonts w:ascii="Cambria Math" w:eastAsiaTheme="minorEastAsia" w:hAnsi="Cambria Math"/>
               </w:rPr>
-              <m:t>3</m:t>
-            </m:r>
-            <m:r>
-              <w:rPr>
-                <w:rFonts w:ascii="Cambria Math" w:eastAsiaTheme="minorEastAsia" w:hAnsi="Cambria Math"/>
-              </w:rPr>
-              <m:t>1</m:t>
+              <m:t>31</m:t>
             </m:r>
           </m:den>
         </m:f>
@@ -8474,13 +8048,7 @@
           <w:rPr>
             <w:rFonts w:ascii="Cambria Math" w:eastAsiaTheme="minorEastAsia" w:hAnsi="Cambria Math"/>
           </w:rPr>
-          <m:t>=</m:t>
-        </m:r>
-        <m:r>
-          <w:rPr>
-            <w:rFonts w:ascii="Cambria Math" w:eastAsiaTheme="minorEastAsia" w:hAnsi="Cambria Math"/>
-          </w:rPr>
-          <m:t xml:space="preserve"> </m:t>
+          <m:t xml:space="preserve">= </m:t>
         </m:r>
       </m:oMath>
       <w:r>
@@ -8697,25 +8265,7 @@
         <w:rPr>
           <w:rFonts w:eastAsiaTheme="minorEastAsia"/>
         </w:rPr>
-        <w:t xml:space="preserve"> = </w:t>
-      </w:r>
-      <w:r>
-        <w:rPr>
-          <w:rFonts w:eastAsiaTheme="minorEastAsia"/>
-        </w:rPr>
-        <w:t>.5625</w:t>
-      </w:r>
-      <w:r>
-        <w:rPr>
-          <w:rFonts w:eastAsiaTheme="minorEastAsia"/>
-        </w:rPr>
-        <w:t xml:space="preserve"> + </w:t>
-      </w:r>
-      <w:r>
-        <w:rPr>
-          <w:rFonts w:eastAsiaTheme="minorEastAsia"/>
-        </w:rPr>
-        <w:t>.2538 + .11 = . 9263</w:t>
+        <w:t xml:space="preserve"> = .5625 + .2538 + .11 = . 9263</w:t>
       </w:r>
     </w:p>
     <w:p>
@@ -8762,37 +8312,41 @@
           <w:sz w:val="28"/>
           <w:szCs w:val="28"/>
         </w:rPr>
-        <w:t>Section 4.</w:t>
-      </w:r>
-      <w:r>
-        <w:rPr>
-          <w:rFonts w:asciiTheme="majorHAnsi" w:eastAsiaTheme="minorEastAsia" w:hAnsiTheme="majorHAnsi"/>
+        <w:t>Section 4.4</w:t>
+      </w:r>
+    </w:p>
+    <w:p>
+      <w:pPr>
+        <w:rPr>
+          <w:rFonts w:eastAsiaTheme="minorEastAsia"/>
+        </w:rPr>
+      </w:pPr>
+      <w:r>
+        <w:rPr>
+          <w:rFonts w:eastAsiaTheme="minorEastAsia"/>
+        </w:rPr>
+        <w:t xml:space="preserve">In a bouldering competition, climbers are scored based on their performance in completing zones and tops. Suppose a climber’s performance can be visualized on a </w:t>
+      </w:r>
+      <w:r>
+        <w:rPr>
+          <w:rFonts w:eastAsiaTheme="minorEastAsia"/>
+        </w:rPr>
+        <w:lastRenderedPageBreak/>
+        <w:t xml:space="preserve">scaled line between two markers, </w:t>
+      </w:r>
+      <w:r>
+        <w:rPr>
+          <w:rFonts w:eastAsiaTheme="minorEastAsia"/>
           <w:b/>
           <w:bCs/>
-          <w:sz w:val="28"/>
-          <w:szCs w:val="28"/>
-        </w:rPr>
-        <w:t>4</w:t>
-      </w:r>
-    </w:p>
-    <w:p>
-      <w:pPr>
-        <w:rPr>
-          <w:rFonts w:eastAsiaTheme="minorEastAsia"/>
-        </w:rPr>
-      </w:pPr>
-      <w:r>
-        <w:rPr>
-          <w:rFonts w:eastAsiaTheme="minorEastAsia"/>
-        </w:rPr>
-        <w:t xml:space="preserve">In a bouldering competition, climbers are scored based on their performance in completing zones and tops. Suppose a climber’s performance can be visualized on a </w:t>
-      </w:r>
-      <w:r>
-        <w:rPr>
-          <w:rFonts w:eastAsiaTheme="minorEastAsia"/>
-        </w:rPr>
-        <w:lastRenderedPageBreak/>
-        <w:t xml:space="preserve">scaled line between two markers, </w:t>
+        </w:rPr>
+        <w:t>Z</w:t>
+      </w:r>
+      <w:r>
+        <w:rPr>
+          <w:rFonts w:eastAsiaTheme="minorEastAsia"/>
+        </w:rPr>
+        <w:t xml:space="preserve"> (representing zones reached) and </w:t>
       </w:r>
       <w:r>
         <w:rPr>
@@ -8800,13 +8354,13 @@
           <w:b/>
           <w:bCs/>
         </w:rPr>
-        <w:t>Z</w:t>
-      </w:r>
-      <w:r>
-        <w:rPr>
-          <w:rFonts w:eastAsiaTheme="minorEastAsia"/>
-        </w:rPr>
-        <w:t xml:space="preserve"> (representing zones reached) and </w:t>
+        <w:t>T</w:t>
+      </w:r>
+      <w:r>
+        <w:rPr>
+          <w:rFonts w:eastAsiaTheme="minorEastAsia"/>
+        </w:rPr>
+        <w:t xml:space="preserve"> (representing tops completed), with the line running from </w:t>
       </w:r>
       <w:r>
         <w:rPr>
@@ -8814,13 +8368,13 @@
           <w:b/>
           <w:bCs/>
         </w:rPr>
-        <w:t>T</w:t>
-      </w:r>
-      <w:r>
-        <w:rPr>
-          <w:rFonts w:eastAsiaTheme="minorEastAsia"/>
-        </w:rPr>
-        <w:t xml:space="preserve"> (representing tops completed), with the line running from </w:t>
+        <w:t>0</w:t>
+      </w:r>
+      <w:r>
+        <w:rPr>
+          <w:rFonts w:eastAsiaTheme="minorEastAsia"/>
+        </w:rPr>
+        <w:t xml:space="preserve"> (no performance) to </w:t>
       </w:r>
       <w:r>
         <w:rPr>
@@ -8828,13 +8382,27 @@
           <w:b/>
           <w:bCs/>
         </w:rPr>
-        <w:t>0</w:t>
-      </w:r>
-      <w:r>
-        <w:rPr>
-          <w:rFonts w:eastAsiaTheme="minorEastAsia"/>
-        </w:rPr>
-        <w:t xml:space="preserve"> (no performance) to </w:t>
+        <w:t>10</w:t>
+      </w:r>
+      <w:r>
+        <w:rPr>
+          <w:rFonts w:eastAsiaTheme="minorEastAsia"/>
+        </w:rPr>
+        <w:t xml:space="preserve"> (perfect performance).</w:t>
+      </w:r>
+    </w:p>
+    <w:p>
+      <w:pPr>
+        <w:rPr>
+          <w:rFonts w:eastAsiaTheme="minorEastAsia"/>
+        </w:rPr>
+      </w:pPr>
+      <w:r>
+        <w:rPr>
+          <w:rFonts w:eastAsiaTheme="minorEastAsia"/>
+        </w:rPr>
+        <w:tab/>
+        <w:t xml:space="preserve">1.What is the probability that a climber’s performance score is closer to </w:t>
       </w:r>
       <w:r>
         <w:rPr>
@@ -8842,27 +8410,13 @@
           <w:b/>
           <w:bCs/>
         </w:rPr>
-        <w:t>10</w:t>
-      </w:r>
-      <w:r>
-        <w:rPr>
-          <w:rFonts w:eastAsiaTheme="minorEastAsia"/>
-        </w:rPr>
-        <w:t xml:space="preserve"> (perfect performance).</w:t>
-      </w:r>
-    </w:p>
-    <w:p>
-      <w:pPr>
-        <w:rPr>
-          <w:rFonts w:eastAsiaTheme="minorEastAsia"/>
-        </w:rPr>
-      </w:pPr>
-      <w:r>
-        <w:rPr>
-          <w:rFonts w:eastAsiaTheme="minorEastAsia"/>
-        </w:rPr>
-        <w:tab/>
-        <w:t xml:space="preserve">1.What is the probability that a climber’s performance score is closer to </w:t>
+        <w:t>Z</w:t>
+      </w:r>
+      <w:r>
+        <w:rPr>
+          <w:rFonts w:eastAsiaTheme="minorEastAsia"/>
+        </w:rPr>
+        <w:t xml:space="preserve"> (zones) than to </w:t>
       </w:r>
       <w:r>
         <w:rPr>
@@ -8870,13 +8424,27 @@
           <w:b/>
           <w:bCs/>
         </w:rPr>
-        <w:t>Z</w:t>
-      </w:r>
-      <w:r>
-        <w:rPr>
-          <w:rFonts w:eastAsiaTheme="minorEastAsia"/>
-        </w:rPr>
-        <w:t xml:space="preserve"> (zones) than to </w:t>
+        <w:t>T</w:t>
+      </w:r>
+      <w:r>
+        <w:rPr>
+          <w:rFonts w:eastAsiaTheme="minorEastAsia"/>
+        </w:rPr>
+        <w:t xml:space="preserve"> (tops)?</w:t>
+      </w:r>
+    </w:p>
+    <w:p>
+      <w:pPr>
+        <w:rPr>
+          <w:rFonts w:eastAsiaTheme="minorEastAsia"/>
+        </w:rPr>
+      </w:pPr>
+      <w:r>
+        <w:rPr>
+          <w:rFonts w:eastAsiaTheme="minorEastAsia"/>
+        </w:rPr>
+        <w:tab/>
+        <w:t xml:space="preserve">2.What is the probability that the climber’s score is such that the distance to </w:t>
       </w:r>
       <w:r>
         <w:rPr>
@@ -8884,27 +8452,13 @@
           <w:b/>
           <w:bCs/>
         </w:rPr>
-        <w:t>T</w:t>
-      </w:r>
-      <w:r>
-        <w:rPr>
-          <w:rFonts w:eastAsiaTheme="minorEastAsia"/>
-        </w:rPr>
-        <w:t xml:space="preserve"> (tops)?</w:t>
-      </w:r>
-    </w:p>
-    <w:p>
-      <w:pPr>
-        <w:rPr>
-          <w:rFonts w:eastAsiaTheme="minorEastAsia"/>
-        </w:rPr>
-      </w:pPr>
-      <w:r>
-        <w:rPr>
-          <w:rFonts w:eastAsiaTheme="minorEastAsia"/>
-        </w:rPr>
-        <w:tab/>
-        <w:t xml:space="preserve">2.What is the probability that the climber’s score is such that the distance to </w:t>
+        <w:t>Z</w:t>
+      </w:r>
+      <w:r>
+        <w:rPr>
+          <w:rFonts w:eastAsiaTheme="minorEastAsia"/>
+        </w:rPr>
+        <w:t xml:space="preserve"> is more than twice the distance to </w:t>
       </w:r>
       <w:r>
         <w:rPr>
@@ -8912,20 +8466,6 @@
           <w:b/>
           <w:bCs/>
         </w:rPr>
-        <w:t>Z</w:t>
-      </w:r>
-      <w:r>
-        <w:rPr>
-          <w:rFonts w:eastAsiaTheme="minorEastAsia"/>
-        </w:rPr>
-        <w:t xml:space="preserve"> is more than twice the distance to </w:t>
-      </w:r>
-      <w:r>
-        <w:rPr>
-          <w:rFonts w:eastAsiaTheme="minorEastAsia"/>
-          <w:b/>
-          <w:bCs/>
-        </w:rPr>
         <w:t>T</w:t>
       </w:r>
       <w:r>
@@ -8966,13 +8506,7 @@
         <w:rPr>
           <w:rFonts w:eastAsiaTheme="minorEastAsia"/>
         </w:rPr>
-        <w:t>Closer to Z) =</w:t>
-      </w:r>
-      <w:r>
-        <w:rPr>
-          <w:rFonts w:eastAsiaTheme="minorEastAsia"/>
-        </w:rPr>
-        <w:t xml:space="preserve"> </w:t>
+        <w:t xml:space="preserve">Closer to Z) = </w:t>
       </w:r>
       <m:oMath>
         <m:f>
@@ -9376,13 +8910,7 @@
           <w:rPr>
             <w:rFonts w:ascii="Cambria Math" w:eastAsiaTheme="minorEastAsia" w:hAnsi="Cambria Math"/>
           </w:rPr>
-          <m:t>,10</m:t>
-        </m:r>
-        <m:r>
-          <w:rPr>
-            <w:rFonts w:ascii="Cambria Math" w:eastAsiaTheme="minorEastAsia" w:hAnsi="Cambria Math"/>
-          </w:rPr>
-          <m:t>]</m:t>
+          <m:t>,10]</m:t>
         </m:r>
       </m:oMath>
       <w:r>
@@ -9538,13 +9066,7 @@
               <w:rPr>
                 <w:rFonts w:ascii="Cambria Math" w:eastAsiaTheme="minorEastAsia" w:hAnsi="Cambria Math"/>
               </w:rPr>
-              <m:t>10</m:t>
-            </m:r>
-            <m:r>
-              <w:rPr>
-                <w:rFonts w:ascii="Cambria Math" w:eastAsiaTheme="minorEastAsia" w:hAnsi="Cambria Math"/>
-              </w:rPr>
-              <m:t>]</m:t>
+              <m:t>10]</m:t>
             </m:r>
           </m:den>
         </m:f>
@@ -9578,13 +9100,7 @@
               <w:rPr>
                 <w:rFonts w:ascii="Cambria Math" w:eastAsiaTheme="minorEastAsia" w:hAnsi="Cambria Math"/>
               </w:rPr>
-              <m:t>3</m:t>
-            </m:r>
-            <m:r>
-              <w:rPr>
-                <w:rFonts w:ascii="Cambria Math" w:eastAsiaTheme="minorEastAsia" w:hAnsi="Cambria Math"/>
-              </w:rPr>
-              <m:t>0</m:t>
+              <m:t>30</m:t>
             </m:r>
           </m:den>
         </m:f>
@@ -9627,17 +9143,7 @@
           <w:sz w:val="28"/>
           <w:szCs w:val="28"/>
         </w:rPr>
-        <w:t>Section 4.</w:t>
-      </w:r>
-      <w:r>
-        <w:rPr>
-          <w:rFonts w:asciiTheme="majorHAnsi" w:eastAsiaTheme="minorEastAsia" w:hAnsiTheme="majorHAnsi"/>
-          <w:b/>
-          <w:bCs/>
-          <w:sz w:val="28"/>
-          <w:szCs w:val="28"/>
-        </w:rPr>
-        <w:t>10</w:t>
+        <w:t>Section 4.10</w:t>
       </w:r>
     </w:p>
     <w:p>
@@ -9695,61 +9201,7 @@
           <w:rPr>
             <w:rFonts w:ascii="Cambria Math" w:eastAsiaTheme="minorEastAsia" w:hAnsi="Cambria Math"/>
           </w:rPr>
-          <m:t xml:space="preserve"> </m:t>
-        </m:r>
-        <m:r>
-          <w:rPr>
-            <w:rFonts w:ascii="Cambria Math" w:eastAsiaTheme="minorEastAsia" w:hAnsi="Cambria Math"/>
-          </w:rPr>
-          <m:t>μ</m:t>
-        </m:r>
-        <m:r>
-          <w:rPr>
-            <w:rFonts w:ascii="Cambria Math" w:eastAsiaTheme="minorEastAsia" w:hAnsi="Cambria Math"/>
-          </w:rPr>
-          <m:t>  (i.e., </m:t>
-        </m:r>
-        <m:r>
-          <w:rPr>
-            <w:rFonts w:ascii="Cambria Math" w:eastAsiaTheme="minorEastAsia" w:hAnsi="Cambria Math"/>
-          </w:rPr>
-          <m:t xml:space="preserve"> </m:t>
-        </m:r>
-        <m:r>
-          <w:rPr>
-            <w:rFonts w:ascii="Cambria Math" w:eastAsiaTheme="minorEastAsia" w:hAnsi="Cambria Math"/>
-          </w:rPr>
-          <m:t>μ</m:t>
-        </m:r>
-        <m:r>
-          <w:rPr>
-            <w:rFonts w:ascii="Cambria Math" w:eastAsiaTheme="minorEastAsia" w:hAnsi="Cambria Math"/>
-          </w:rPr>
-          <m:t xml:space="preserve"> - 1 </m:t>
-        </m:r>
-        <m:r>
-          <w:rPr>
-            <w:rFonts w:ascii="Cambria Math" w:eastAsiaTheme="minorEastAsia" w:hAnsi="Cambria Math"/>
-          </w:rPr>
-          <m:t>≤</m:t>
-        </m:r>
-        <m:r>
-          <w:rPr>
-            <w:rFonts w:ascii="Cambria Math" w:eastAsiaTheme="minorEastAsia" w:hAnsi="Cambria Math"/>
-          </w:rPr>
-          <m:t xml:space="preserve"> Y </m:t>
-        </m:r>
-        <m:r>
-          <w:rPr>
-            <w:rFonts w:ascii="Cambria Math" w:eastAsiaTheme="minorEastAsia" w:hAnsi="Cambria Math"/>
-          </w:rPr>
-          <m:t>≤μ</m:t>
-        </m:r>
-        <m:r>
-          <w:rPr>
-            <w:rFonts w:ascii="Cambria Math" w:eastAsiaTheme="minorEastAsia" w:hAnsi="Cambria Math"/>
-          </w:rPr>
-          <m:t xml:space="preserve"> + 1 </m:t>
+          <m:t xml:space="preserve"> μ  (i.e.,  μ - 1 ≤ Y ≤μ + 1 </m:t>
         </m:r>
       </m:oMath>
       <w:r>
@@ -9950,19 +9402,7 @@
             <w:rPr>
               <w:rFonts w:ascii="Cambria Math" w:eastAsiaTheme="minorEastAsia" w:hAnsi="Cambria Math"/>
             </w:rPr>
-            <m:t>μ</m:t>
-          </m:r>
-          <m:r>
-            <w:rPr>
-              <w:rFonts w:ascii="Cambria Math" w:eastAsiaTheme="minorEastAsia" w:hAnsi="Cambria Math"/>
-            </w:rPr>
-            <m:t>=3 (mean number of zones completed</m:t>
-          </m:r>
-          <m:r>
-            <w:rPr>
-              <w:rFonts w:ascii="Cambria Math" w:eastAsiaTheme="minorEastAsia" w:hAnsi="Cambria Math"/>
-            </w:rPr>
-            <m:t>)</m:t>
+            <m:t>μ=3 (mean number of zones completed)</m:t>
           </m:r>
         </m:oMath>
       </m:oMathPara>
@@ -9982,13 +9422,7 @@
             <w:rPr>
               <w:rFonts w:ascii="Cambria Math" w:eastAsiaTheme="minorEastAsia" w:hAnsi="Cambria Math"/>
             </w:rPr>
-            <m:t>σ</m:t>
-          </m:r>
-          <m:r>
-            <w:rPr>
-              <w:rFonts w:ascii="Cambria Math" w:eastAsiaTheme="minorEastAsia" w:hAnsi="Cambria Math"/>
-            </w:rPr>
-            <m:t>:std</m:t>
+            <m:t>σ:std</m:t>
           </m:r>
         </m:oMath>
       </m:oMathPara>
@@ -10043,37 +9477,7 @@
           <w:rPr>
             <w:rFonts w:ascii="Cambria Math" w:eastAsiaTheme="minorEastAsia" w:hAnsi="Cambria Math"/>
           </w:rPr>
-          <m:t>μ</m:t>
-        </m:r>
-        <m:r>
-          <w:rPr>
-            <w:rFonts w:ascii="Cambria Math" w:eastAsiaTheme="minorEastAsia" w:hAnsi="Cambria Math"/>
-          </w:rPr>
-          <m:t xml:space="preserve"> - 1 </m:t>
-        </m:r>
-        <m:r>
-          <w:rPr>
-            <w:rFonts w:ascii="Cambria Math" w:eastAsiaTheme="minorEastAsia" w:hAnsi="Cambria Math"/>
-          </w:rPr>
-          <m:t>≤</m:t>
-        </m:r>
-        <m:r>
-          <w:rPr>
-            <w:rFonts w:ascii="Cambria Math" w:eastAsiaTheme="minorEastAsia" w:hAnsi="Cambria Math"/>
-          </w:rPr>
-          <m:t xml:space="preserve"> Y </m:t>
-        </m:r>
-        <m:r>
-          <w:rPr>
-            <w:rFonts w:ascii="Cambria Math" w:eastAsiaTheme="minorEastAsia" w:hAnsi="Cambria Math"/>
-          </w:rPr>
-          <m:t>≤μ</m:t>
-        </m:r>
-        <m:r>
-          <w:rPr>
-            <w:rFonts w:ascii="Cambria Math" w:eastAsiaTheme="minorEastAsia" w:hAnsi="Cambria Math"/>
-          </w:rPr>
-          <m:t xml:space="preserve"> + 1 </m:t>
+          <m:t xml:space="preserve">μ - 1 ≤ Y ≤μ + 1 </m:t>
         </m:r>
       </m:oMath>
       <w:r>
@@ -10093,13 +9497,7 @@
           <w:rPr>
             <w:rFonts w:ascii="Cambria Math" w:eastAsiaTheme="minorEastAsia" w:hAnsi="Cambria Math"/>
           </w:rPr>
-          <m:t>≥</m:t>
-        </m:r>
-        <m:r>
-          <w:rPr>
-            <w:rFonts w:ascii="Cambria Math" w:eastAsiaTheme="minorEastAsia" w:hAnsi="Cambria Math"/>
-          </w:rPr>
-          <m:t>0.75</m:t>
+          <m:t>≥0.75</m:t>
         </m:r>
       </m:oMath>
     </w:p>
@@ -10183,13 +9581,7 @@
             <w:rPr>
               <w:rFonts w:ascii="Cambria Math" w:eastAsiaTheme="minorEastAsia" w:hAnsi="Cambria Math"/>
             </w:rPr>
-            <m:t>≥</m:t>
-          </m:r>
-          <m:r>
-            <w:rPr>
-              <w:rFonts w:ascii="Cambria Math" w:eastAsiaTheme="minorEastAsia" w:hAnsi="Cambria Math"/>
-            </w:rPr>
-            <m:t>0.75</m:t>
+            <m:t>≥0.75</m:t>
           </m:r>
         </m:oMath>
       </m:oMathPara>
@@ -10322,13 +9714,7 @@
             <w:rPr>
               <w:rFonts w:ascii="Cambria Math" w:eastAsiaTheme="minorEastAsia" w:hAnsi="Cambria Math"/>
             </w:rPr>
-            <m:t>σ</m:t>
-          </m:r>
-          <m:r>
-            <w:rPr>
-              <w:rFonts w:ascii="Cambria Math" w:eastAsiaTheme="minorEastAsia" w:hAnsi="Cambria Math"/>
-            </w:rPr>
-            <m:t xml:space="preserve">= </m:t>
+            <m:t xml:space="preserve">σ= </m:t>
           </m:r>
           <m:f>
             <m:fPr>
@@ -10766,13 +10152,7 @@
               <w:rPr>
                 <w:rFonts w:ascii="Cambria Math" w:eastAsiaTheme="minorEastAsia" w:hAnsi="Cambria Math"/>
               </w:rPr>
-              <m:t>(10-0.1Y)</m:t>
-            </m:r>
-            <m:r>
-              <w:rPr>
-                <w:rFonts w:ascii="Cambria Math" w:eastAsiaTheme="minorEastAsia" w:hAnsi="Cambria Math"/>
-              </w:rPr>
-              <m:t xml:space="preserve">• </m:t>
+              <m:t xml:space="preserve">(10-0.1Y)• </m:t>
             </m:r>
             <m:f>
               <m:fPr>
@@ -10922,27 +10302,7 @@
           <w:sz w:val="28"/>
           <w:szCs w:val="28"/>
         </w:rPr>
-        <w:t xml:space="preserve"> Section </w:t>
-      </w:r>
-      <w:r>
-        <w:rPr>
-          <w:rFonts w:asciiTheme="majorHAnsi" w:eastAsiaTheme="minorEastAsia" w:hAnsiTheme="majorHAnsi"/>
-          <w:b/>
-          <w:bCs/>
-          <w:sz w:val="28"/>
-          <w:szCs w:val="28"/>
-        </w:rPr>
-        <w:t>5</w:t>
-      </w:r>
-      <w:r>
-        <w:rPr>
-          <w:rFonts w:asciiTheme="majorHAnsi" w:eastAsiaTheme="minorEastAsia" w:hAnsiTheme="majorHAnsi"/>
-          <w:b/>
-          <w:bCs/>
-          <w:sz w:val="28"/>
-          <w:szCs w:val="28"/>
-        </w:rPr>
-        <w:t>.2</w:t>
+        <w:t xml:space="preserve"> Section 5.2</w:t>
       </w:r>
     </w:p>
     <w:p>
@@ -11694,19 +11054,11 @@
         </w:rPr>
         <w:t>≤</w:t>
       </w:r>
-      <w:proofErr w:type="spellStart"/>
-      <w:r>
-        <w:rPr>
-          <w:rFonts w:eastAsiaTheme="minorEastAsia"/>
-        </w:rPr>
-        <w:t xml:space="preserve"> 4 </w:t>
-      </w:r>
-      <w:proofErr w:type="spellEnd"/>
-      <w:r>
-        <w:rPr>
-          <w:rFonts w:eastAsiaTheme="minorEastAsia"/>
-        </w:rPr>
-        <w:t>, what is the conditional density function of  Y1  given  Y2 = y2 ?</w:t>
+      <w:r>
+        <w:rPr>
+          <w:rFonts w:eastAsiaTheme="minorEastAsia"/>
+        </w:rPr>
+        <w:t xml:space="preserve"> 4 , what is the conditional density function of  Y1  given  Y2 = y2 ?</w:t>
       </w:r>
     </w:p>
     <w:p>
@@ -12078,13 +11430,7 @@
               <w:rPr>
                 <w:rFonts w:ascii="Cambria Math" w:eastAsiaTheme="minorEastAsia" w:hAnsi="Cambria Math"/>
               </w:rPr>
-              <m:t>1</m:t>
-            </m:r>
-            <m:r>
-              <w:rPr>
-                <w:rFonts w:ascii="Cambria Math" w:eastAsiaTheme="minorEastAsia" w:hAnsi="Cambria Math"/>
-              </w:rPr>
-              <m:t>6</m:t>
+              <m:t>16</m:t>
             </m:r>
           </m:den>
         </m:f>
@@ -12153,19 +11499,7 @@
           <w:rFonts w:eastAsiaTheme="minorEastAsia"/>
         </w:rPr>
         <w:lastRenderedPageBreak/>
-        <w:t>fy1(y</w:t>
-      </w:r>
-      <w:r>
-        <w:rPr>
-          <w:rFonts w:eastAsiaTheme="minorEastAsia"/>
-        </w:rPr>
-        <w:t>2</w:t>
-      </w:r>
-      <w:r>
-        <w:rPr>
-          <w:rFonts w:eastAsiaTheme="minorEastAsia"/>
-        </w:rPr>
-        <w:t xml:space="preserve">) = </w:t>
+        <w:t xml:space="preserve">fy1(y2) = </w:t>
       </w:r>
       <m:oMath>
         <m:nary>
@@ -12223,13 +11557,7 @@
               <w:rPr>
                 <w:rFonts w:ascii="Cambria Math" w:eastAsiaTheme="minorEastAsia" w:hAnsi="Cambria Math"/>
               </w:rPr>
-              <m:t>dy</m:t>
-            </m:r>
-            <m:r>
-              <w:rPr>
-                <w:rFonts w:ascii="Cambria Math" w:eastAsiaTheme="minorEastAsia" w:hAnsi="Cambria Math"/>
-              </w:rPr>
-              <m:t>1</m:t>
+              <m:t>dy1</m:t>
             </m:r>
           </m:e>
         </m:nary>
@@ -12245,19 +11573,7 @@
         <w:rPr>
           <w:rFonts w:eastAsiaTheme="minorEastAsia"/>
         </w:rPr>
-        <w:t>fy1(y</w:t>
-      </w:r>
-      <w:r>
-        <w:rPr>
-          <w:rFonts w:eastAsiaTheme="minorEastAsia"/>
-        </w:rPr>
-        <w:t>2</w:t>
-      </w:r>
-      <w:r>
-        <w:rPr>
-          <w:rFonts w:eastAsiaTheme="minorEastAsia"/>
-        </w:rPr>
-        <w:t xml:space="preserve">) = </w:t>
+        <w:t xml:space="preserve">fy1(y2) = </w:t>
       </w:r>
       <m:oMath>
         <m:nary>
@@ -12317,13 +11633,7 @@
               <w:rPr>
                 <w:rFonts w:ascii="Cambria Math" w:eastAsiaTheme="minorEastAsia" w:hAnsi="Cambria Math"/>
               </w:rPr>
-              <m:t>dy</m:t>
-            </m:r>
-            <m:r>
-              <w:rPr>
-                <w:rFonts w:ascii="Cambria Math" w:eastAsiaTheme="minorEastAsia" w:hAnsi="Cambria Math"/>
-              </w:rPr>
-              <m:t>1</m:t>
+              <m:t>dy1</m:t>
             </m:r>
           </m:e>
         </m:nary>
@@ -12366,13 +11676,7 @@
         <w:rPr>
           <w:rFonts w:eastAsiaTheme="minorEastAsia"/>
         </w:rPr>
-        <w:t xml:space="preserve"> • (</w:t>
-      </w:r>
-      <w:r>
-        <w:rPr>
-          <w:rFonts w:eastAsiaTheme="minorEastAsia"/>
-        </w:rPr>
-        <w:t xml:space="preserve">4-0) = </w:t>
+        <w:t xml:space="preserve"> • (4-0) = </w:t>
       </w:r>
       <m:oMath>
         <m:f>
@@ -12512,13 +11816,7 @@
               <w:rPr>
                 <w:rFonts w:ascii="Cambria Math" w:eastAsiaTheme="minorEastAsia" w:hAnsi="Cambria Math"/>
               </w:rPr>
-              <m:t>fy2(y2)</m:t>
-            </m:r>
-            <m:r>
-              <w:rPr>
-                <w:rFonts w:ascii="Cambria Math" w:eastAsiaTheme="minorEastAsia" w:hAnsi="Cambria Math"/>
-              </w:rPr>
-              <m:t>dy2</m:t>
+              <m:t>fy2(y2)dy2</m:t>
             </m:r>
           </m:e>
         </m:nary>
@@ -12542,13 +11840,7 @@
         <w:rPr>
           <w:rFonts w:eastAsiaTheme="minorEastAsia"/>
         </w:rPr>
-        <w:t>1 &lt; Y2 &lt; 3</w:t>
-      </w:r>
-      <w:r>
-        <w:rPr>
-          <w:rFonts w:eastAsiaTheme="minorEastAsia"/>
-        </w:rPr>
-        <w:t xml:space="preserve">) = </w:t>
+        <w:t xml:space="preserve">1 &lt; Y2 &lt; 3) = </w:t>
       </w:r>
       <m:oMath>
         <m:f>
@@ -14880,6 +14172,7 @@
   <w:style w:type="character" w:default="1" w:styleId="DefaultParagraphFont">
     <w:name w:val="Default Paragraph Font"/>
     <w:uiPriority w:val="1"/>
+    <w:semiHidden/>
     <w:unhideWhenUsed/>
   </w:style>
   <w:style w:type="table" w:default="1" w:styleId="TableNormal">

</xml_diff>